<commit_message>
se corrige el documento proyecto
</commit_message>
<xml_diff>
--- a/docs/trim1/1_gestion_proyecto/plan_proyecto.docx
+++ b/docs/trim1/1_gestion_proyecto/plan_proyecto.docx
@@ -648,14 +648,7 @@
                 <w:rStyle w:val="Enlacedelndice"/>
                 <w:rFonts w:cs="Arial"/>
               </w:rPr>
-              <w:t xml:space="preserve">FICHAS </w:t>
-            </w:r>
-            <w:r>
-              <w:rPr>
-                <w:rStyle w:val="Enlacedelndice"/>
-                <w:rFonts w:cs="Arial"/>
-              </w:rPr>
-              <w:t>TÉCNICAS DEL PROYECTO</w:t>
+              <w:t>FICHAS TÉCNICAS DEL PROYECTO</w:t>
             </w:r>
             <w:r>
               <w:rPr>
@@ -1238,13 +1231,7 @@
               <w:rPr>
                 <w:webHidden/>
               </w:rPr>
-              <w:instrText xml:space="preserve">PAGEREF </w:instrText>
-            </w:r>
-            <w:r>
-              <w:rPr>
-                <w:webHidden/>
-              </w:rPr>
-              <w:instrText>_Toc413857950 \h</w:instrText>
+              <w:instrText>PAGEREF _Toc413857950 \h</w:instrText>
             </w:r>
             <w:r>
               <w:rPr>
@@ -2202,16 +2189,7 @@
                 <w:bCs/>
                 <w:sz w:val="20"/>
               </w:rPr>
-              <w:t xml:space="preserve">Otras instituciones </w:t>
-            </w:r>
-            <w:r>
-              <w:rPr>
-                <w:rFonts w:ascii="Arial" w:hAnsi="Arial" w:cs="Arial"/>
-                <w:b/>
-                <w:bCs/>
-                <w:sz w:val="20"/>
-              </w:rPr>
-              <w:t>participantes</w:t>
+              <w:t>Otras instituciones participantes</w:t>
             </w:r>
           </w:p>
         </w:tc>
@@ -2712,16 +2690,7 @@
                 <w:szCs w:val="20"/>
                 <w:lang w:val="es-ES"/>
               </w:rPr>
-              <w:t xml:space="preserve">Inventario, ventas, registro, sistema de </w:t>
-            </w:r>
-            <w:r>
-              <w:rPr>
-                <w:rFonts w:ascii="Arial" w:hAnsi="Arial" w:cs="Arial"/>
-                <w:sz w:val="20"/>
-                <w:szCs w:val="20"/>
-                <w:lang w:val="es-ES"/>
-              </w:rPr>
-              <w:t>información, necesidades</w:t>
+              <w:t>Inventario, ventas, registro, sistema de información, necesidades</w:t>
             </w:r>
           </w:p>
           <w:p>
@@ -3307,8 +3276,6 @@
               </w:rPr>
               <w:t xml:space="preserve">, </w:t>
             </w:r>
-            <w:bookmarkStart w:id="2" w:name="_GoBack"/>
-            <w:bookmarkEnd w:id="2"/>
             <w:proofErr w:type="spellStart"/>
             <w:r>
               <w:rPr>
@@ -3960,17 +3927,7 @@
                 <w:szCs w:val="20"/>
                 <w:lang w:val="es-MX"/>
               </w:rPr>
-              <w:t xml:space="preserve">Desarrollar un Sistema de Información Web denominado Proyecto inventario miscelánea Ginna Marcela (MGM) para el registro, mantenimiento, </w:t>
-            </w:r>
-            <w:r>
-              <w:rPr>
-                <w:rFonts w:ascii="Arial" w:eastAsia="Arial" w:hAnsi="Arial" w:cs="Arial"/>
-                <w:color w:val="000000" w:themeColor="text1"/>
-                <w:sz w:val="20"/>
-                <w:szCs w:val="20"/>
-                <w:lang w:val="es-MX"/>
-              </w:rPr>
-              <w:t>seguimiento y visualización de los procesos de venta y compra de los productos que ofrece la microempresa miscelánea Ginna Marcela.</w:t>
+              <w:t>Desarrollar un Sistema de Información Web denominado Proyecto inventario miscelánea Ginna Marcela (MGM) para el registro, mantenimiento, seguimiento y visualización de los procesos de venta y compra de los productos que ofrece la microempresa miscelánea Ginna Marcela.</w:t>
             </w:r>
           </w:p>
           <w:p>
@@ -4098,16 +4055,7 @@
                 <w:szCs w:val="20"/>
                 <w:lang w:val="es-ES"/>
               </w:rPr>
-              <w:t>Administrar el registro de los product</w:t>
-            </w:r>
-            <w:r>
-              <w:rPr>
-                <w:rFonts w:ascii="Arial" w:hAnsi="Arial" w:cs="Arial"/>
-                <w:sz w:val="20"/>
-                <w:szCs w:val="20"/>
-                <w:lang w:val="es-ES"/>
-              </w:rPr>
-              <w:t>os entrantes y salientes de la microempresa.</w:t>
+              <w:t>Administrar el registro de los productos entrantes y salientes de la microempresa.</w:t>
             </w:r>
           </w:p>
           <w:p>
@@ -4275,23 +4223,7 @@
                 <w:sz w:val="20"/>
                 <w:lang w:val="es-ES"/>
               </w:rPr>
-              <w:t xml:space="preserve">Al </w:t>
-            </w:r>
-            <w:r>
-              <w:rPr>
-                <w:rFonts w:ascii="Arial" w:hAnsi="Arial" w:cs="Arial"/>
-                <w:sz w:val="20"/>
-                <w:lang w:val="es-ES"/>
-              </w:rPr>
-              <w:t xml:space="preserve">desarrollar un sistema de registro y seguimiento de los procesos de venta y compra de la microempresa beneficiada, se pretende obtener información precisa de las ganancias y de los gastos, así como el detalle de los productos existentes, los proveedores y </w:t>
-            </w:r>
-            <w:r>
-              <w:rPr>
-                <w:rFonts w:ascii="Arial" w:hAnsi="Arial" w:cs="Arial"/>
-                <w:sz w:val="20"/>
-                <w:lang w:val="es-ES"/>
-              </w:rPr>
-              <w:t>las facturas que se generan, de tal modo que la microempresa se le facilite la toma de decisiones de manera efectiva, al tiempo que posibilita acciones de mejora en los procesos y agiliza los tiempos.</w:t>
+              <w:t>Al desarrollar un sistema de registro y seguimiento de los procesos de venta y compra de la microempresa beneficiada, se pretende obtener información precisa de las ganancias y de los gastos, así como el detalle de los productos existentes, los proveedores y las facturas que se generan, de tal modo que la microempresa se le facilite la toma de decisiones de manera efectiva, al tiempo que posibilita acciones de mejora en los procesos y agiliza los tiempos.</w:t>
             </w:r>
           </w:p>
           <w:p>
@@ -4377,8 +4309,8 @@
           <w:sz w:val="28"/>
         </w:rPr>
       </w:pPr>
-      <w:bookmarkStart w:id="3" w:name="_Toc63585470"/>
-      <w:bookmarkStart w:id="4" w:name="_Toc413857944"/>
+      <w:bookmarkStart w:id="2" w:name="_Toc63585470"/>
+      <w:bookmarkStart w:id="3" w:name="_Toc413857944"/>
       <w:r>
         <w:rPr>
           <w:i w:val="0"/>
@@ -4387,8 +4319,8 @@
         </w:rPr>
         <w:t>PLANTEAMIENTO DEL PROBLEMA</w:t>
       </w:r>
+      <w:bookmarkEnd w:id="2"/>
       <w:bookmarkEnd w:id="3"/>
-      <w:bookmarkEnd w:id="4"/>
     </w:p>
     <w:p>
       <w:pPr>
@@ -4415,16 +4347,7 @@
           <w:szCs w:val="22"/>
           <w:lang w:val="es-ES"/>
         </w:rPr>
-        <w:t>La miscelánea Ginna Marcela ofrece una variedad de productos para papelería que se vende muy bien, pero del cual no existe registro de existencia o disponibilidad. El proceso de compra y venta no se registra actualmente, sino que se realiza de manera espec</w:t>
-      </w:r>
-      <w:r>
-        <w:rPr>
-          <w:rFonts w:ascii="Arial" w:hAnsi="Arial" w:cs="Arial"/>
-          <w:sz w:val="22"/>
-          <w:szCs w:val="22"/>
-          <w:lang w:val="es-ES"/>
-        </w:rPr>
-        <w:t xml:space="preserve">ulativa. Es decir, en la medida en que se percibe que los productos parecen venderse, se va surtiendo, lo que genera, en muchas ocasiones, que el producto quede retenido en la estantería sin que se pueda vender.  </w:t>
+        <w:t xml:space="preserve">La miscelánea Ginna Marcela ofrece una variedad de productos para papelería que se vende muy bien, pero del cual no existe registro de existencia o disponibilidad. El proceso de compra y venta no se registra actualmente, sino que se realiza de manera especulativa. Es decir, en la medida en que se percibe que los productos parecen venderse, se va surtiendo, lo que genera, en muchas ocasiones, que el producto quede retenido en la estantería sin que se pueda vender.  </w:t>
       </w:r>
     </w:p>
     <w:p>
@@ -4457,7 +4380,7 @@
           <w:szCs w:val="22"/>
           <w:lang w:val="es-ES"/>
         </w:rPr>
-        <w:t>Si bien la dueña de la microempresa expre</w:t>
+        <w:t>Si bien la dueña de la microempresa expresa tener una buen</w:t>
       </w:r>
       <w:r>
         <w:rPr>
@@ -4466,7 +4389,7 @@
           <w:szCs w:val="22"/>
           <w:lang w:val="es-ES"/>
         </w:rPr>
-        <w:t>sa tener una buen</w:t>
+        <w:t>a</w:t>
       </w:r>
       <w:r>
         <w:rPr>
@@ -4475,34 +4398,7 @@
           <w:szCs w:val="22"/>
           <w:lang w:val="es-ES"/>
         </w:rPr>
-        <w:t>a</w:t>
-      </w:r>
-      <w:r>
-        <w:rPr>
-          <w:rFonts w:ascii="Arial" w:hAnsi="Arial" w:cs="Arial"/>
-          <w:sz w:val="22"/>
-          <w:szCs w:val="22"/>
-          <w:lang w:val="es-ES"/>
-        </w:rPr>
-        <w:t xml:space="preserve"> cantidad de proveedores para su negocio (entre 10 y 12), no realiza un seguimiento detallado de qué compra y a quién. La oportunidad de mejorar los procesos de compra y venta se presenta en la medida en que el registro y seguimiento deta</w:t>
-      </w:r>
-      <w:r>
-        <w:rPr>
-          <w:rFonts w:ascii="Arial" w:hAnsi="Arial" w:cs="Arial"/>
-          <w:sz w:val="22"/>
-          <w:szCs w:val="22"/>
-          <w:lang w:val="es-ES"/>
-        </w:rPr>
-        <w:t>llado del stock permite tener el control de todos los productos entrantes y salientes que se ofrecen en la microempresa, facilitando la consulta y el aprovisionamiento de futuros productos, incluso a partir de reportes que indiquen costos y ganancias, lo q</w:t>
-      </w:r>
-      <w:r>
-        <w:rPr>
-          <w:rFonts w:ascii="Arial" w:hAnsi="Arial" w:cs="Arial"/>
-          <w:sz w:val="22"/>
-          <w:szCs w:val="22"/>
-          <w:lang w:val="es-ES"/>
-        </w:rPr>
-        <w:t>ue es información valiosa para la continuidad del negocio.</w:t>
+        <w:t xml:space="preserve"> cantidad de proveedores para su negocio (entre 10 y 12), no realiza un seguimiento detallado de qué compra y a quién. La oportunidad de mejorar los procesos de compra y venta se presenta en la medida en que el registro y seguimiento detallado del stock permite tener el control de todos los productos entrantes y salientes que se ofrecen en la microempresa, facilitando la consulta y el aprovisionamiento de futuros productos, incluso a partir de reportes que indiquen costos y ganancias, lo que es información valiosa para la continuidad del negocio.</w:t>
       </w:r>
     </w:p>
     <w:p>
@@ -4537,7 +4433,7 @@
           <w:sz w:val="28"/>
         </w:rPr>
       </w:pPr>
-      <w:bookmarkStart w:id="5" w:name="_Toc413857945"/>
+      <w:bookmarkStart w:id="4" w:name="_Toc413857945"/>
       <w:r>
         <w:rPr>
           <w:i w:val="0"/>
@@ -4546,29 +4442,29 @@
         </w:rPr>
         <w:t>OBJETIVOS</w:t>
       </w:r>
+      <w:bookmarkEnd w:id="4"/>
+    </w:p>
+    <w:p>
+      <w:pPr>
+        <w:rPr>
+          <w:sz w:val="28"/>
+        </w:rPr>
+      </w:pPr>
+    </w:p>
+    <w:p>
+      <w:pPr>
+        <w:pStyle w:val="Ttulo2"/>
+      </w:pPr>
+      <w:bookmarkStart w:id="5" w:name="_Toc63585472"/>
+      <w:bookmarkStart w:id="6" w:name="_Toc413857946"/>
+      <w:r>
+        <w:t xml:space="preserve">Objetivo </w:t>
+      </w:r>
       <w:bookmarkEnd w:id="5"/>
-    </w:p>
-    <w:p>
-      <w:pPr>
-        <w:rPr>
-          <w:sz w:val="28"/>
-        </w:rPr>
-      </w:pPr>
-    </w:p>
-    <w:p>
-      <w:pPr>
-        <w:pStyle w:val="Ttulo2"/>
-      </w:pPr>
-      <w:bookmarkStart w:id="6" w:name="_Toc63585472"/>
-      <w:bookmarkStart w:id="7" w:name="_Toc413857946"/>
-      <w:r>
-        <w:t xml:space="preserve">Objetivo </w:t>
+      <w:r>
+        <w:t>General – Propósito</w:t>
       </w:r>
       <w:bookmarkEnd w:id="6"/>
-      <w:r>
-        <w:t>General – Propósito</w:t>
-      </w:r>
-      <w:bookmarkEnd w:id="7"/>
     </w:p>
     <w:p>
       <w:pPr>
@@ -4588,28 +4484,18 @@
           <w:szCs w:val="22"/>
           <w:lang w:val="es-MX"/>
         </w:rPr>
-        <w:t>Desarrollar un Sistema de Información Web denominado Proyecto inventario miscelánea Ginna Marcela para el seguimiento, visualización, registro y mantenimie</w:t>
-      </w:r>
-      <w:r>
-        <w:rPr>
-          <w:rFonts w:ascii="Arial" w:eastAsia="Arial" w:hAnsi="Arial" w:cs="Arial"/>
-          <w:color w:val="000000" w:themeColor="text1"/>
-          <w:sz w:val="22"/>
-          <w:szCs w:val="22"/>
-          <w:lang w:val="es-MX"/>
-        </w:rPr>
-        <w:t>nto a los procesos de venta y compra del inventario productos de papelería de la Empresa miscelánea Ginna Marcela.</w:t>
+        <w:t>Desarrollar un Sistema de Información Web denominado Proyecto inventario miscelánea Ginna Marcela para el seguimiento, visualización, registro y mantenimiento a los procesos de venta y compra del inventario productos de papelería de la Empresa miscelánea Ginna Marcela.</w:t>
       </w:r>
     </w:p>
     <w:p>
       <w:pPr>
         <w:pStyle w:val="Ttulo2"/>
       </w:pPr>
-      <w:bookmarkStart w:id="8" w:name="_Toc413857947"/>
+      <w:bookmarkStart w:id="7" w:name="_Toc413857947"/>
       <w:r>
         <w:t>Objetivos Específicos</w:t>
       </w:r>
-      <w:bookmarkEnd w:id="8"/>
+      <w:bookmarkEnd w:id="7"/>
     </w:p>
     <w:p>
       <w:pPr>
@@ -4772,16 +4658,7 @@
           <w:szCs w:val="22"/>
           <w:lang w:val="es-ES"/>
         </w:rPr>
-        <w:t>Gestionar los reportes gráficos e impresos de la microempresa Gin</w:t>
-      </w:r>
-      <w:r>
-        <w:rPr>
-          <w:rFonts w:ascii="Arial" w:hAnsi="Arial" w:cs="Arial"/>
-          <w:sz w:val="22"/>
-          <w:szCs w:val="22"/>
-          <w:lang w:val="es-ES"/>
-        </w:rPr>
-        <w:t>na Marcela.</w:t>
+        <w:t>Gestionar los reportes gráficos e impresos de la microempresa Ginna Marcela.</w:t>
       </w:r>
     </w:p>
     <w:p>
@@ -4855,7 +4732,7 @@
           <w:sz w:val="28"/>
         </w:rPr>
       </w:pPr>
-      <w:bookmarkStart w:id="9" w:name="_Toc413857948"/>
+      <w:bookmarkStart w:id="8" w:name="_Toc413857948"/>
       <w:r>
         <w:rPr>
           <w:i w:val="0"/>
@@ -4865,7 +4742,7 @@
         </w:rPr>
         <w:t>JUSTIFICACIÓN</w:t>
       </w:r>
-      <w:bookmarkEnd w:id="9"/>
+      <w:bookmarkEnd w:id="8"/>
     </w:p>
     <w:p>
       <w:pPr>
@@ -4905,25 +4782,7 @@
           <w:lang w:val="es-ES"/>
         </w:rPr>
         <w:lastRenderedPageBreak/>
-        <w:t xml:space="preserve">venta y compra de la microempresa miscelánea Ginna Marcela, se pretende obtener información precisa de las ganancias y de los gastos, así </w:t>
-      </w:r>
-      <w:r>
-        <w:rPr>
-          <w:rFonts w:ascii="Arial" w:hAnsi="Arial" w:cs="Arial"/>
-          <w:sz w:val="22"/>
-          <w:szCs w:val="22"/>
-          <w:lang w:val="es-ES"/>
-        </w:rPr>
-        <w:t>como el detalle de los productos existentes, los proveedores, los clientes y las facturas que se generan, lo que es información valiosa para el negocio. Además, la microempresa se beneficiará de la automatización de los reportes, facilitando la toma de dec</w:t>
-      </w:r>
-      <w:r>
-        <w:rPr>
-          <w:rFonts w:ascii="Arial" w:hAnsi="Arial" w:cs="Arial"/>
-          <w:sz w:val="22"/>
-          <w:szCs w:val="22"/>
-          <w:lang w:val="es-ES"/>
-        </w:rPr>
-        <w:t>isiones de manera efectiva, al tiempo que posibilita acciones de mejora en los procesos y agiliza los tiempos.</w:t>
+        <w:t>venta y compra de la microempresa miscelánea Ginna Marcela, se pretende obtener información precisa de las ganancias y de los gastos, así como el detalle de los productos existentes, los proveedores, los clientes y las facturas que se generan, lo que es información valiosa para el negocio. Además, la microempresa se beneficiará de la automatización de los reportes, facilitando la toma de decisiones de manera efectiva, al tiempo que posibilita acciones de mejora en los procesos y agiliza los tiempos.</w:t>
       </w:r>
     </w:p>
     <w:p>
@@ -4954,7 +4813,7 @@
           <w:sz w:val="28"/>
         </w:rPr>
       </w:pPr>
-      <w:bookmarkStart w:id="10" w:name="_Toc413857949"/>
+      <w:bookmarkStart w:id="9" w:name="_Toc413857949"/>
       <w:r>
         <w:rPr>
           <w:i w:val="0"/>
@@ -4963,6 +4822,35 @@
         </w:rPr>
         <w:t>ESTUDIO DE FACTIBILIDAD</w:t>
       </w:r>
+      <w:bookmarkEnd w:id="9"/>
+    </w:p>
+    <w:p/>
+    <w:p>
+      <w:pPr>
+        <w:rPr>
+          <w:rFonts w:ascii="Arial" w:hAnsi="Arial" w:cs="Arial"/>
+          <w:color w:val="365F91" w:themeColor="accent1" w:themeShade="BF"/>
+          <w:sz w:val="22"/>
+          <w:lang w:val="es-ES"/>
+        </w:rPr>
+      </w:pPr>
+      <w:r>
+        <w:rPr>
+          <w:rFonts w:ascii="Arial" w:hAnsi="Arial" w:cs="Arial"/>
+          <w:sz w:val="22"/>
+          <w:szCs w:val="22"/>
+        </w:rPr>
+        <w:t>A continuación, se presentan las limitaciones y lo que se considera realizable en el desarrollo del Sistema MGM. Esto define el alcance de lo que se realiza en el aspecto técnico, legal y financiero.</w:t>
+      </w:r>
+    </w:p>
+    <w:p>
+      <w:pPr>
+        <w:pStyle w:val="Ttulo2"/>
+      </w:pPr>
+      <w:bookmarkStart w:id="10" w:name="_Toc413857950"/>
+      <w:r>
+        <w:t>Factibilidad Técnica</w:t>
+      </w:r>
       <w:bookmarkEnd w:id="10"/>
     </w:p>
     <w:p/>
@@ -4970,27 +4858,82 @@
       <w:pPr>
         <w:rPr>
           <w:rFonts w:ascii="Arial" w:hAnsi="Arial" w:cs="Arial"/>
-          <w:color w:val="365F91" w:themeColor="accent1" w:themeShade="BF"/>
-          <w:sz w:val="22"/>
-          <w:lang w:val="es-ES"/>
-        </w:rPr>
-      </w:pPr>
-      <w:r>
-        <w:rPr>
-          <w:rFonts w:ascii="Arial" w:hAnsi="Arial" w:cs="Arial"/>
           <w:sz w:val="22"/>
           <w:szCs w:val="22"/>
         </w:rPr>
-        <w:t>A continuación, se presentan las limitaciones y lo que se considera realizable en el desarrollo del Sistema MGM. Esto define el alcance de lo que se realiza en el aspecto técnico, legal y financiero.</w:t>
+      </w:pPr>
+      <w:r>
+        <w:rPr>
+          <w:rFonts w:ascii="Arial" w:hAnsi="Arial" w:cs="Arial"/>
+          <w:sz w:val="22"/>
+          <w:szCs w:val="22"/>
+        </w:rPr>
+        <w:t xml:space="preserve">Es posible el </w:t>
+      </w:r>
+      <w:r>
+        <w:rPr>
+          <w:rFonts w:ascii="Arial" w:hAnsi="Arial" w:cs="Arial"/>
+          <w:sz w:val="22"/>
+          <w:szCs w:val="22"/>
+        </w:rPr>
+        <w:t>d</w:t>
+      </w:r>
+      <w:r>
+        <w:rPr>
+          <w:rFonts w:ascii="Arial" w:hAnsi="Arial" w:cs="Arial"/>
+          <w:sz w:val="22"/>
+          <w:szCs w:val="22"/>
+        </w:rPr>
+        <w:t>esarrollo y la implementación de manera web en la microempresa miscelánea Ginna Marcela, ya que allí se cuenta con equipo de cómputo y conexión a</w:t>
+      </w:r>
+      <w:r>
+        <w:rPr>
+          <w:rFonts w:ascii="Arial" w:hAnsi="Arial" w:cs="Arial"/>
+          <w:sz w:val="22"/>
+          <w:szCs w:val="22"/>
+        </w:rPr>
+        <w:t xml:space="preserve"> </w:t>
+      </w:r>
+      <w:r>
+        <w:rPr>
+          <w:rFonts w:ascii="Arial" w:hAnsi="Arial" w:cs="Arial"/>
+          <w:sz w:val="22"/>
+          <w:szCs w:val="22"/>
+        </w:rPr>
+        <w:t xml:space="preserve">internet. </w:t>
+      </w:r>
+      <w:r>
+        <w:rPr>
+          <w:rFonts w:ascii="Arial" w:hAnsi="Arial" w:cs="Arial"/>
+          <w:sz w:val="22"/>
+          <w:szCs w:val="22"/>
+        </w:rPr>
+        <w:t xml:space="preserve">Este equipo de </w:t>
+      </w:r>
+      <w:r>
+        <w:rPr>
+          <w:rFonts w:ascii="Arial" w:hAnsi="Arial" w:cs="Arial"/>
+          <w:sz w:val="22"/>
+          <w:szCs w:val="22"/>
+        </w:rPr>
+        <w:t>cómputo</w:t>
+      </w:r>
+      <w:r>
+        <w:rPr>
+          <w:rFonts w:ascii="Arial" w:hAnsi="Arial" w:cs="Arial"/>
+          <w:sz w:val="22"/>
+          <w:szCs w:val="22"/>
+        </w:rPr>
+        <w:t xml:space="preserve"> asegura la consulta del Sistema y su funcionamiento dentro del negocio.</w:t>
       </w:r>
     </w:p>
     <w:p>
       <w:pPr>
         <w:pStyle w:val="Ttulo2"/>
       </w:pPr>
-      <w:bookmarkStart w:id="11" w:name="_Toc413857950"/>
-      <w:r>
-        <w:t>Factibilidad Técnica</w:t>
+      <w:bookmarkStart w:id="11" w:name="_Toc413857951"/>
+      <w:r>
+        <w:t>Factibilidad Económica y Financiera (Fase 2)</w:t>
       </w:r>
       <w:bookmarkEnd w:id="11"/>
     </w:p>
@@ -5009,7 +4952,7 @@
           <w:sz w:val="22"/>
           <w:szCs w:val="22"/>
         </w:rPr>
-        <w:t xml:space="preserve">Es posible el </w:t>
+        <w:t>Los recursos monetarios disponibles</w:t>
       </w:r>
       <w:r>
         <w:rPr>
@@ -5017,102 +4960,18 @@
           <w:sz w:val="22"/>
           <w:szCs w:val="22"/>
         </w:rPr>
-        <w:t>d</w:t>
-      </w:r>
-      <w:r>
-        <w:rPr>
-          <w:rFonts w:ascii="Arial" w:hAnsi="Arial" w:cs="Arial"/>
-          <w:sz w:val="22"/>
-          <w:szCs w:val="22"/>
-        </w:rPr>
-        <w:t>esarrollo y la implementación de manera web en la microempresa miscelánea Ginna Marcela, ya que allí se cuenta con equipo de cómputo y conexión a</w:t>
-      </w:r>
-      <w:r>
-        <w:rPr>
-          <w:rFonts w:ascii="Arial" w:hAnsi="Arial" w:cs="Arial"/>
-          <w:sz w:val="22"/>
-          <w:szCs w:val="22"/>
-        </w:rPr>
-        <w:t xml:space="preserve"> </w:t>
-      </w:r>
-      <w:r>
-        <w:rPr>
-          <w:rFonts w:ascii="Arial" w:hAnsi="Arial" w:cs="Arial"/>
-          <w:sz w:val="22"/>
-          <w:szCs w:val="22"/>
-        </w:rPr>
-        <w:t xml:space="preserve">internet. </w:t>
-      </w:r>
-      <w:r>
-        <w:rPr>
-          <w:rFonts w:ascii="Arial" w:hAnsi="Arial" w:cs="Arial"/>
-          <w:sz w:val="22"/>
-          <w:szCs w:val="22"/>
-        </w:rPr>
-        <w:t xml:space="preserve">Este equipo de </w:t>
-      </w:r>
-      <w:r>
-        <w:rPr>
-          <w:rFonts w:ascii="Arial" w:hAnsi="Arial" w:cs="Arial"/>
-          <w:sz w:val="22"/>
-          <w:szCs w:val="22"/>
-        </w:rPr>
-        <w:t>cómputo</w:t>
-      </w:r>
-      <w:r>
-        <w:rPr>
-          <w:rFonts w:ascii="Arial" w:hAnsi="Arial" w:cs="Arial"/>
-          <w:sz w:val="22"/>
-          <w:szCs w:val="22"/>
-        </w:rPr>
-        <w:t xml:space="preserve"> asegura la consulta del Sistema y su funcionamiento dentro del negocio.</w:t>
+        <w:t xml:space="preserve"> para la realización, la ejecución y la implementación del sistema dependen de los medios con que cuente el equipo de desarrollo. La microempresa beneficiada no genera ningún aporte o financiamiento para el desarrollo del sistema, por lo que no hay un vínculo comercial entre las partes. </w:t>
       </w:r>
     </w:p>
     <w:p>
       <w:pPr>
         <w:pStyle w:val="Ttulo2"/>
       </w:pPr>
-      <w:bookmarkStart w:id="12" w:name="_Toc413857951"/>
-      <w:r>
-        <w:t>Factibilidad Económica y Financiera (Fase 2)</w:t>
+      <w:bookmarkStart w:id="12" w:name="_Toc413857952"/>
+      <w:r>
+        <w:t>Factibilidad Legal y Ética</w:t>
       </w:r>
       <w:bookmarkEnd w:id="12"/>
-    </w:p>
-    <w:p/>
-    <w:p>
-      <w:pPr>
-        <w:rPr>
-          <w:rFonts w:ascii="Arial" w:hAnsi="Arial" w:cs="Arial"/>
-          <w:sz w:val="22"/>
-          <w:szCs w:val="22"/>
-        </w:rPr>
-      </w:pPr>
-      <w:r>
-        <w:rPr>
-          <w:rFonts w:ascii="Arial" w:hAnsi="Arial" w:cs="Arial"/>
-          <w:sz w:val="22"/>
-          <w:szCs w:val="22"/>
-        </w:rPr>
-        <w:t>Los recursos monetarios disponibles</w:t>
-      </w:r>
-      <w:r>
-        <w:rPr>
-          <w:rFonts w:ascii="Arial" w:hAnsi="Arial" w:cs="Arial"/>
-          <w:sz w:val="22"/>
-          <w:szCs w:val="22"/>
-        </w:rPr>
-        <w:t xml:space="preserve"> para la realización, la ejecución y la implementación del sistema dependen de los medios con que cuente el equipo de desarrollo. La microempresa beneficiada no genera ningún aporte o financiamiento para el desarrollo del sistema, por lo que no hay un vínculo comercial entre las partes. </w:t>
-      </w:r>
-    </w:p>
-    <w:p>
-      <w:pPr>
-        <w:pStyle w:val="Ttulo2"/>
-      </w:pPr>
-      <w:bookmarkStart w:id="13" w:name="_Toc413857952"/>
-      <w:r>
-        <w:t>Factibilidad Legal y Ética</w:t>
-      </w:r>
-      <w:bookmarkEnd w:id="13"/>
     </w:p>
     <w:p>
       <w:pPr>
@@ -5150,6 +5009,8 @@
       <w:r>
         <w:br w:type="page"/>
       </w:r>
+      <w:bookmarkStart w:id="13" w:name="_GoBack"/>
+      <w:bookmarkEnd w:id="13"/>
     </w:p>
     <w:p>
       <w:pPr>
@@ -5943,6 +5804,7 @@
       <w:pPr>
         <w:pStyle w:val="Ttulo1"/>
         <w:rPr>
+          <w:i w:val="0"/>
           <w:sz w:val="28"/>
           <w:szCs w:val="28"/>
         </w:rPr>
@@ -5950,6 +5812,7 @@
       <w:bookmarkStart w:id="16" w:name="_Toc413857955"/>
       <w:r>
         <w:rPr>
+          <w:i w:val="0"/>
           <w:sz w:val="28"/>
           <w:szCs w:val="28"/>
         </w:rPr>
@@ -6639,21 +6502,17 @@
     <w:p>
       <w:pPr>
         <w:pStyle w:val="Ttulo1"/>
-        <w:numPr>
-          <w:ilvl w:val="0"/>
-          <w:numId w:val="10"/>
-        </w:numPr>
         <w:rPr>
           <w:i w:val="0"/>
-          <w:iCs w:val="0"/>
           <w:sz w:val="28"/>
+          <w:szCs w:val="28"/>
         </w:rPr>
       </w:pPr>
       <w:r>
         <w:rPr>
           <w:i w:val="0"/>
-          <w:iCs w:val="0"/>
           <w:sz w:val="28"/>
+          <w:szCs w:val="28"/>
         </w:rPr>
         <w:t>CRONOGRAMA DE ACTIVIDADES</w:t>
       </w:r>
@@ -7169,6 +7028,92 @@
     </w:lvl>
   </w:abstractNum>
   <w:abstractNum w:abstractNumId="2" w15:restartNumberingAfterBreak="0">
+    <w:nsid w:val="1D1308F5"/>
+    <w:multiLevelType w:val="hybridMultilevel"/>
+    <w:tmpl w:val="890070CC"/>
+    <w:lvl w:ilvl="0" w:tplc="240A000F">
+      <w:start w:val="1"/>
+      <w:numFmt w:val="decimal"/>
+      <w:lvlText w:val="%1."/>
+      <w:lvlJc w:val="left"/>
+      <w:pPr>
+        <w:ind w:left="1294" w:hanging="360"/>
+      </w:pPr>
+    </w:lvl>
+    <w:lvl w:ilvl="1" w:tplc="240A0019" w:tentative="1">
+      <w:start w:val="1"/>
+      <w:numFmt w:val="lowerLetter"/>
+      <w:lvlText w:val="%2."/>
+      <w:lvlJc w:val="left"/>
+      <w:pPr>
+        <w:ind w:left="2014" w:hanging="360"/>
+      </w:pPr>
+    </w:lvl>
+    <w:lvl w:ilvl="2" w:tplc="240A001B" w:tentative="1">
+      <w:start w:val="1"/>
+      <w:numFmt w:val="lowerRoman"/>
+      <w:lvlText w:val="%3."/>
+      <w:lvlJc w:val="right"/>
+      <w:pPr>
+        <w:ind w:left="2734" w:hanging="180"/>
+      </w:pPr>
+    </w:lvl>
+    <w:lvl w:ilvl="3" w:tplc="240A000F" w:tentative="1">
+      <w:start w:val="1"/>
+      <w:numFmt w:val="decimal"/>
+      <w:lvlText w:val="%4."/>
+      <w:lvlJc w:val="left"/>
+      <w:pPr>
+        <w:ind w:left="3454" w:hanging="360"/>
+      </w:pPr>
+    </w:lvl>
+    <w:lvl w:ilvl="4" w:tplc="240A0019" w:tentative="1">
+      <w:start w:val="1"/>
+      <w:numFmt w:val="lowerLetter"/>
+      <w:lvlText w:val="%5."/>
+      <w:lvlJc w:val="left"/>
+      <w:pPr>
+        <w:ind w:left="4174" w:hanging="360"/>
+      </w:pPr>
+    </w:lvl>
+    <w:lvl w:ilvl="5" w:tplc="240A001B" w:tentative="1">
+      <w:start w:val="1"/>
+      <w:numFmt w:val="lowerRoman"/>
+      <w:lvlText w:val="%6."/>
+      <w:lvlJc w:val="right"/>
+      <w:pPr>
+        <w:ind w:left="4894" w:hanging="180"/>
+      </w:pPr>
+    </w:lvl>
+    <w:lvl w:ilvl="6" w:tplc="240A000F" w:tentative="1">
+      <w:start w:val="1"/>
+      <w:numFmt w:val="decimal"/>
+      <w:lvlText w:val="%7."/>
+      <w:lvlJc w:val="left"/>
+      <w:pPr>
+        <w:ind w:left="5614" w:hanging="360"/>
+      </w:pPr>
+    </w:lvl>
+    <w:lvl w:ilvl="7" w:tplc="240A0019" w:tentative="1">
+      <w:start w:val="1"/>
+      <w:numFmt w:val="lowerLetter"/>
+      <w:lvlText w:val="%8."/>
+      <w:lvlJc w:val="left"/>
+      <w:pPr>
+        <w:ind w:left="6334" w:hanging="360"/>
+      </w:pPr>
+    </w:lvl>
+    <w:lvl w:ilvl="8" w:tplc="240A001B" w:tentative="1">
+      <w:start w:val="1"/>
+      <w:numFmt w:val="lowerRoman"/>
+      <w:lvlText w:val="%9."/>
+      <w:lvlJc w:val="right"/>
+      <w:pPr>
+        <w:ind w:left="7054" w:hanging="180"/>
+      </w:pPr>
+    </w:lvl>
+  </w:abstractNum>
+  <w:abstractNum w:abstractNumId="3" w15:restartNumberingAfterBreak="0">
     <w:nsid w:val="2DDD3443"/>
     <w:multiLevelType w:val="multilevel"/>
     <w:tmpl w:val="5D809062"/>
@@ -7309,7 +7254,7 @@
       </w:rPr>
     </w:lvl>
   </w:abstractNum>
-  <w:abstractNum w:abstractNumId="3" w15:restartNumberingAfterBreak="0">
+  <w:abstractNum w:abstractNumId="4" w15:restartNumberingAfterBreak="0">
     <w:nsid w:val="46AC770E"/>
     <w:multiLevelType w:val="multilevel"/>
     <w:tmpl w:val="2ABCCA9C"/>
@@ -7451,7 +7396,7 @@
       </w:rPr>
     </w:lvl>
   </w:abstractNum>
-  <w:abstractNum w:abstractNumId="4" w15:restartNumberingAfterBreak="0">
+  <w:abstractNum w:abstractNumId="5" w15:restartNumberingAfterBreak="0">
     <w:nsid w:val="61AB1BAD"/>
     <w:multiLevelType w:val="multilevel"/>
     <w:tmpl w:val="D6CCDC0E"/>
@@ -7564,7 +7509,7 @@
       </w:pPr>
     </w:lvl>
   </w:abstractNum>
-  <w:abstractNum w:abstractNumId="5" w15:restartNumberingAfterBreak="0">
+  <w:abstractNum w:abstractNumId="6" w15:restartNumberingAfterBreak="0">
     <w:nsid w:val="6529160E"/>
     <w:multiLevelType w:val="multilevel"/>
     <w:tmpl w:val="7C763330"/>
@@ -7706,7 +7651,93 @@
       </w:pPr>
     </w:lvl>
   </w:abstractNum>
-  <w:abstractNum w:abstractNumId="6" w15:restartNumberingAfterBreak="0">
+  <w:abstractNum w:abstractNumId="7" w15:restartNumberingAfterBreak="0">
+    <w:nsid w:val="685B4489"/>
+    <w:multiLevelType w:val="hybridMultilevel"/>
+    <w:tmpl w:val="F8C2E072"/>
+    <w:lvl w:ilvl="0" w:tplc="240A000F">
+      <w:start w:val="1"/>
+      <w:numFmt w:val="decimal"/>
+      <w:lvlText w:val="%1."/>
+      <w:lvlJc w:val="left"/>
+      <w:pPr>
+        <w:ind w:left="862" w:hanging="360"/>
+      </w:pPr>
+    </w:lvl>
+    <w:lvl w:ilvl="1" w:tplc="240A0019" w:tentative="1">
+      <w:start w:val="1"/>
+      <w:numFmt w:val="lowerLetter"/>
+      <w:lvlText w:val="%2."/>
+      <w:lvlJc w:val="left"/>
+      <w:pPr>
+        <w:ind w:left="1582" w:hanging="360"/>
+      </w:pPr>
+    </w:lvl>
+    <w:lvl w:ilvl="2" w:tplc="240A001B" w:tentative="1">
+      <w:start w:val="1"/>
+      <w:numFmt w:val="lowerRoman"/>
+      <w:lvlText w:val="%3."/>
+      <w:lvlJc w:val="right"/>
+      <w:pPr>
+        <w:ind w:left="2302" w:hanging="180"/>
+      </w:pPr>
+    </w:lvl>
+    <w:lvl w:ilvl="3" w:tplc="240A000F" w:tentative="1">
+      <w:start w:val="1"/>
+      <w:numFmt w:val="decimal"/>
+      <w:lvlText w:val="%4."/>
+      <w:lvlJc w:val="left"/>
+      <w:pPr>
+        <w:ind w:left="3022" w:hanging="360"/>
+      </w:pPr>
+    </w:lvl>
+    <w:lvl w:ilvl="4" w:tplc="240A0019" w:tentative="1">
+      <w:start w:val="1"/>
+      <w:numFmt w:val="lowerLetter"/>
+      <w:lvlText w:val="%5."/>
+      <w:lvlJc w:val="left"/>
+      <w:pPr>
+        <w:ind w:left="3742" w:hanging="360"/>
+      </w:pPr>
+    </w:lvl>
+    <w:lvl w:ilvl="5" w:tplc="240A001B" w:tentative="1">
+      <w:start w:val="1"/>
+      <w:numFmt w:val="lowerRoman"/>
+      <w:lvlText w:val="%6."/>
+      <w:lvlJc w:val="right"/>
+      <w:pPr>
+        <w:ind w:left="4462" w:hanging="180"/>
+      </w:pPr>
+    </w:lvl>
+    <w:lvl w:ilvl="6" w:tplc="240A000F" w:tentative="1">
+      <w:start w:val="1"/>
+      <w:numFmt w:val="decimal"/>
+      <w:lvlText w:val="%7."/>
+      <w:lvlJc w:val="left"/>
+      <w:pPr>
+        <w:ind w:left="5182" w:hanging="360"/>
+      </w:pPr>
+    </w:lvl>
+    <w:lvl w:ilvl="7" w:tplc="240A0019" w:tentative="1">
+      <w:start w:val="1"/>
+      <w:numFmt w:val="lowerLetter"/>
+      <w:lvlText w:val="%8."/>
+      <w:lvlJc w:val="left"/>
+      <w:pPr>
+        <w:ind w:left="5902" w:hanging="360"/>
+      </w:pPr>
+    </w:lvl>
+    <w:lvl w:ilvl="8" w:tplc="240A001B" w:tentative="1">
+      <w:start w:val="1"/>
+      <w:numFmt w:val="lowerRoman"/>
+      <w:lvlText w:val="%9."/>
+      <w:lvlJc w:val="right"/>
+      <w:pPr>
+        <w:ind w:left="6622" w:hanging="180"/>
+      </w:pPr>
+    </w:lvl>
+  </w:abstractNum>
+  <w:abstractNum w:abstractNumId="8" w15:restartNumberingAfterBreak="0">
     <w:nsid w:val="6D9B33B2"/>
     <w:multiLevelType w:val="multilevel"/>
     <w:tmpl w:val="DB806A80"/>
@@ -7846,7 +7877,7 @@
       </w:rPr>
     </w:lvl>
   </w:abstractNum>
-  <w:abstractNum w:abstractNumId="7" w15:restartNumberingAfterBreak="0">
+  <w:abstractNum w:abstractNumId="9" w15:restartNumberingAfterBreak="0">
     <w:nsid w:val="78C7413E"/>
     <w:multiLevelType w:val="multilevel"/>
     <w:tmpl w:val="3E06E8F8"/>
@@ -7986,7 +8017,7 @@
       </w:rPr>
     </w:lvl>
   </w:abstractNum>
-  <w:abstractNum w:abstractNumId="8" w15:restartNumberingAfterBreak="0">
+  <w:abstractNum w:abstractNumId="10" w15:restartNumberingAfterBreak="0">
     <w:nsid w:val="7F6A4D65"/>
     <w:multiLevelType w:val="multilevel"/>
     <w:tmpl w:val="D1008E84"/>
@@ -8101,34 +8132,34 @@
     </w:lvl>
   </w:abstractNum>
   <w:num w:numId="1">
-    <w:abstractNumId w:val="5"/>
+    <w:abstractNumId w:val="6"/>
   </w:num>
   <w:num w:numId="2">
-    <w:abstractNumId w:val="7"/>
+    <w:abstractNumId w:val="9"/>
   </w:num>
   <w:num w:numId="3">
-    <w:abstractNumId w:val="3"/>
+    <w:abstractNumId w:val="4"/>
   </w:num>
   <w:num w:numId="4">
     <w:abstractNumId w:val="0"/>
   </w:num>
   <w:num w:numId="5">
-    <w:abstractNumId w:val="8"/>
+    <w:abstractNumId w:val="10"/>
   </w:num>
   <w:num w:numId="6">
-    <w:abstractNumId w:val="2"/>
+    <w:abstractNumId w:val="3"/>
   </w:num>
   <w:num w:numId="7">
-    <w:abstractNumId w:val="6"/>
+    <w:abstractNumId w:val="8"/>
   </w:num>
   <w:num w:numId="8">
     <w:abstractNumId w:val="1"/>
   </w:num>
   <w:num w:numId="9">
-    <w:abstractNumId w:val="4"/>
+    <w:abstractNumId w:val="5"/>
   </w:num>
   <w:num w:numId="10">
-    <w:abstractNumId w:val="5"/>
+    <w:abstractNumId w:val="6"/>
     <w:lvlOverride w:ilvl="0">
       <w:startOverride w:val="1"/>
     </w:lvlOverride>
@@ -8158,7 +8189,7 @@
     </w:lvlOverride>
   </w:num>
   <w:num w:numId="11">
-    <w:abstractNumId w:val="5"/>
+    <w:abstractNumId w:val="6"/>
     <w:lvlOverride w:ilvl="0">
       <w:startOverride w:val="1"/>
     </w:lvlOverride>
@@ -8186,6 +8217,12 @@
     <w:lvlOverride w:ilvl="8">
       <w:startOverride w:val="1"/>
     </w:lvlOverride>
+  </w:num>
+  <w:num w:numId="12">
+    <w:abstractNumId w:val="2"/>
+  </w:num>
+  <w:num w:numId="13">
+    <w:abstractNumId w:val="7"/>
   </w:num>
 </w:numbering>
 </file>
@@ -10041,7 +10078,7 @@
 </file>
 
 <file path=customXml/itemProps1.xml><?xml version="1.0" encoding="utf-8"?>
-<ds:datastoreItem xmlns:ds="http://schemas.openxmlformats.org/officeDocument/2006/customXml" ds:itemID="{08C55095-42D8-40F6-8450-0B65A085DDF3}">
+<ds:datastoreItem xmlns:ds="http://schemas.openxmlformats.org/officeDocument/2006/customXml" ds:itemID="{0181E0DA-7E43-4282-B928-BF2406AA05C1}">
   <ds:schemaRefs>
     <ds:schemaRef ds:uri="http://schemas.openxmlformats.org/officeDocument/2006/bibliography"/>
   </ds:schemaRefs>

</xml_diff>